<commit_message>
On insiste sur les groupes
</commit_message>
<xml_diff>
--- a/tutoriel/KholloAuto.docx
+++ b/tutoriel/KholloAuto.docx
@@ -82,7 +82,35 @@
         <w:rPr>
           <w:lang w:val="fr-FR"/>
         </w:rPr>
-        <w:t> » est un outil qui permet de rentrer et de gérer toutes les données relatives à une classe (élèves, groupes, matières, kholleurs…) dans le but de faciliter la création de kholloscopes avec l’outil « Interface » (voir l’aide dédiée) ou l’outil « Génération automatique ».</w:t>
+        <w:t xml:space="preserve"> » est un outil qui permet de rentrer et de gérer toutes les données relatives à une classe (élèves, groupes, matières, </w:t>
+      </w:r>
+      <w:proofErr w:type="spellStart"/>
+      <w:r>
+        <w:rPr>
+          <w:lang w:val="fr-FR"/>
+        </w:rPr>
+        <w:t>kholleurs</w:t>
+      </w:r>
+      <w:proofErr w:type="spellEnd"/>
+      <w:r>
+        <w:rPr>
+          <w:lang w:val="fr-FR"/>
+        </w:rPr>
+        <w:t xml:space="preserve">…) dans le but de faciliter la création de </w:t>
+      </w:r>
+      <w:proofErr w:type="spellStart"/>
+      <w:r>
+        <w:rPr>
+          <w:lang w:val="fr-FR"/>
+        </w:rPr>
+        <w:t>kholloscopes</w:t>
+      </w:r>
+      <w:proofErr w:type="spellEnd"/>
+      <w:r>
+        <w:rPr>
+          <w:lang w:val="fr-FR"/>
+        </w:rPr>
+        <w:t xml:space="preserve"> avec l’outil « Interface » (voir l’aide dédiée) ou l’outil « Génération automatique ».</w:t>
       </w:r>
     </w:p>
     <w:p>
@@ -124,7 +152,33 @@
         <w:rPr>
           <w:lang w:val="fr-FR"/>
         </w:rPr>
-        <w:t>A chaque fois que vous ouvrez le logiciel, vous serez accueilli par un message vous invitant à charger un fichier kholloscope (KSCOPE). Ce fichier représente une classe pour une année, il suffit donc d’en créer un seul au début et de réutiliser par la suite</w:t>
+        <w:t xml:space="preserve">A chaque fois que vous ouvrez le logiciel, vous serez accueilli par un message vous invitant à charger un fichier </w:t>
+      </w:r>
+      <w:proofErr w:type="spellStart"/>
+      <w:r>
+        <w:rPr>
+          <w:lang w:val="fr-FR"/>
+        </w:rPr>
+        <w:t>kholloscope</w:t>
+      </w:r>
+      <w:proofErr w:type="spellEnd"/>
+      <w:r>
+        <w:rPr>
+          <w:lang w:val="fr-FR"/>
+        </w:rPr>
+        <w:t xml:space="preserve"> (KSCOPE). Ce fichier représente une classe pour une année, il suffit donc d’en créer un seul au début et de</w:t>
+      </w:r>
+      <w:r>
+        <w:rPr>
+          <w:lang w:val="fr-FR"/>
+        </w:rPr>
+        <w:t xml:space="preserve"> le</w:t>
+      </w:r>
+      <w:r>
+        <w:rPr>
+          <w:lang w:val="fr-FR"/>
+        </w:rPr>
+        <w:t xml:space="preserve"> réutiliser par la suite</w:t>
       </w:r>
       <w:r>
         <w:rPr>
@@ -223,7 +277,7 @@
         <w:rPr>
           <w:noProof/>
           <w:sz w:val="28"/>
-          <w:lang w:val="fr-FR" w:eastAsia="fr-FR"/>
+          <w:lang w:eastAsia="de-DE"/>
         </w:rPr>
         <mc:AlternateContent>
           <mc:Choice Requires="wps">
@@ -346,7 +400,7 @@
         <w:rPr>
           <w:noProof/>
           <w:sz w:val="28"/>
-          <w:lang w:val="fr-FR" w:eastAsia="fr-FR"/>
+          <w:lang w:eastAsia="de-DE"/>
         </w:rPr>
         <mc:AlternateContent>
           <mc:Choice Requires="wps">
@@ -470,7 +524,7 @@
         <w:rPr>
           <w:noProof/>
           <w:sz w:val="28"/>
-          <w:lang w:val="fr-FR" w:eastAsia="fr-FR"/>
+          <w:lang w:eastAsia="de-DE"/>
         </w:rPr>
         <mc:AlternateContent>
           <mc:Choice Requires="wps">
@@ -591,7 +645,7 @@
         <w:rPr>
           <w:noProof/>
           <w:sz w:val="28"/>
-          <w:lang w:val="fr-FR" w:eastAsia="fr-FR"/>
+          <w:lang w:eastAsia="de-DE"/>
         </w:rPr>
         <mc:AlternateContent>
           <mc:Choice Requires="wps">
@@ -714,7 +768,7 @@
         <w:rPr>
           <w:noProof/>
           <w:sz w:val="28"/>
-          <w:lang w:val="fr-FR" w:eastAsia="fr-FR"/>
+          <w:lang w:eastAsia="de-DE"/>
         </w:rPr>
         <mc:AlternateContent>
           <mc:Choice Requires="wps">
@@ -859,7 +913,7 @@
         <w:rPr>
           <w:noProof/>
           <w:sz w:val="28"/>
-          <w:lang w:val="fr-FR" w:eastAsia="fr-FR"/>
+          <w:lang w:eastAsia="de-DE"/>
         </w:rPr>
         <mc:AlternateContent>
           <mc:Choice Requires="wps">
@@ -979,7 +1033,7 @@
       <w:r>
         <w:rPr>
           <w:noProof/>
-          <w:lang w:val="fr-FR" w:eastAsia="fr-FR"/>
+          <w:lang w:eastAsia="de-DE"/>
         </w:rPr>
         <w:drawing>
           <wp:anchor distT="0" distB="0" distL="114300" distR="114300" simplePos="0" relativeHeight="251658240" behindDoc="1" locked="0" layoutInCell="1" allowOverlap="1" wp14:anchorId="6EED267A" wp14:editId="1AEA00A5">
@@ -1062,7 +1116,21 @@
           <w:lang w:val="fr-FR"/>
         </w:rPr>
         <w:lastRenderedPageBreak/>
-        <w:t xml:space="preserve">Le nom et l’état du fichier kholloscope (KSCOPE) chargé </w:t>
+        <w:t xml:space="preserve">Le nom et l’état du fichier </w:t>
+      </w:r>
+      <w:proofErr w:type="spellStart"/>
+      <w:r>
+        <w:rPr>
+          <w:lang w:val="fr-FR"/>
+        </w:rPr>
+        <w:t>kholloscope</w:t>
+      </w:r>
+      <w:proofErr w:type="spellEnd"/>
+      <w:r>
+        <w:rPr>
+          <w:lang w:val="fr-FR"/>
+        </w:rPr>
+        <w:t xml:space="preserve"> (KSCOPE) chargé </w:t>
       </w:r>
       <w:r>
         <w:rPr>
@@ -1112,7 +1180,21 @@
         <w:rPr>
           <w:lang w:val="fr-FR"/>
         </w:rPr>
-        <w:t> : c’est ici que vous pouvez créer ou ouvrir un fichier kholloscope.</w:t>
+        <w:t xml:space="preserve"> : c’est ici que vous pouvez créer ou ouvrir un fichier </w:t>
+      </w:r>
+      <w:proofErr w:type="spellStart"/>
+      <w:r>
+        <w:rPr>
+          <w:lang w:val="fr-FR"/>
+        </w:rPr>
+        <w:t>kholloscope</w:t>
+      </w:r>
+      <w:proofErr w:type="spellEnd"/>
+      <w:r>
+        <w:rPr>
+          <w:lang w:val="fr-FR"/>
+        </w:rPr>
+        <w:t>.</w:t>
       </w:r>
     </w:p>
     <w:p>
@@ -1138,7 +1220,21 @@
         <w:rPr>
           <w:lang w:val="fr-FR"/>
         </w:rPr>
-        <w:t>: ce menu vous permet de créer et gérer tous les « objets de base » qui constituent une classe (élèves, groupes, matières, enseignants et kholleurs).</w:t>
+        <w:t xml:space="preserve">: ce menu vous permet de créer et gérer tous les « objets de base » qui constituent une classe (élèves, groupes, matières, enseignants et </w:t>
+      </w:r>
+      <w:proofErr w:type="spellStart"/>
+      <w:r>
+        <w:rPr>
+          <w:lang w:val="fr-FR"/>
+        </w:rPr>
+        <w:t>kholleurs</w:t>
+      </w:r>
+      <w:proofErr w:type="spellEnd"/>
+      <w:r>
+        <w:rPr>
+          <w:lang w:val="fr-FR"/>
+        </w:rPr>
+        <w:t>).</w:t>
       </w:r>
     </w:p>
     <w:p>
@@ -1164,7 +1260,35 @@
         <w:rPr>
           <w:lang w:val="fr-FR"/>
         </w:rPr>
-        <w:t>: ce menu vous permet de faire les liens nécessaires entre les différents objets : affecter des groupes à des élèves, affecter des cours à des groupes, créer des horaires de kholles pour les kholleurs…</w:t>
+        <w:t xml:space="preserve">: ce menu vous permet de faire les liens nécessaires entre les différents objets : affecter des groupes à des élèves, affecter des cours à des groupes, créer des horaires de </w:t>
+      </w:r>
+      <w:proofErr w:type="spellStart"/>
+      <w:r>
+        <w:rPr>
+          <w:lang w:val="fr-FR"/>
+        </w:rPr>
+        <w:t>kholles</w:t>
+      </w:r>
+      <w:proofErr w:type="spellEnd"/>
+      <w:r>
+        <w:rPr>
+          <w:lang w:val="fr-FR"/>
+        </w:rPr>
+        <w:t xml:space="preserve"> pour les </w:t>
+      </w:r>
+      <w:proofErr w:type="spellStart"/>
+      <w:r>
+        <w:rPr>
+          <w:lang w:val="fr-FR"/>
+        </w:rPr>
+        <w:t>kholleurs</w:t>
+      </w:r>
+      <w:proofErr w:type="spellEnd"/>
+      <w:r>
+        <w:rPr>
+          <w:lang w:val="fr-FR"/>
+        </w:rPr>
+        <w:t>…</w:t>
       </w:r>
     </w:p>
     <w:p>
@@ -1184,25 +1308,64 @@
           <w:b/>
           <w:lang w:val="fr-FR"/>
         </w:rPr>
-        <w:t>Le menu Kholles</w:t>
-      </w:r>
-      <w:r>
-        <w:rPr>
-          <w:lang w:val="fr-FR"/>
-        </w:rPr>
-        <w:t xml:space="preserve"> : ce menu permet la gestion des kholles et comporte les fonctionnalités importantes pour la création de </w:t>
-      </w:r>
+        <w:t xml:space="preserve">Le menu </w:t>
+      </w:r>
+      <w:proofErr w:type="spellStart"/>
+      <w:r>
+        <w:rPr>
+          <w:b/>
+          <w:lang w:val="fr-FR"/>
+        </w:rPr>
+        <w:t>Kholles</w:t>
+      </w:r>
+      <w:proofErr w:type="spellEnd"/>
+      <w:r>
+        <w:rPr>
+          <w:lang w:val="fr-FR"/>
+        </w:rPr>
+        <w:t xml:space="preserve"> : ce menu permet la gestion des </w:t>
+      </w:r>
+      <w:proofErr w:type="spellStart"/>
+      <w:r>
+        <w:rPr>
+          <w:lang w:val="fr-FR"/>
+        </w:rPr>
+        <w:t>kholles</w:t>
+      </w:r>
+      <w:proofErr w:type="spellEnd"/>
+      <w:r>
+        <w:rPr>
+          <w:lang w:val="fr-FR"/>
+        </w:rPr>
+        <w:t xml:space="preserve"> et comporte les fonctionnalités importantes pour la création de </w:t>
+      </w:r>
+      <w:proofErr w:type="spellStart"/>
       <w:r>
         <w:rPr>
           <w:lang w:val="fr-FR"/>
         </w:rPr>
         <w:t>kholloscopes</w:t>
       </w:r>
-      <w:r>
-        <w:rPr>
-          <w:lang w:val="fr-FR"/>
-        </w:rPr>
-        <w:t> : l’interface, la génération automatique et un historique des kholles.</w:t>
+      <w:proofErr w:type="spellEnd"/>
+      <w:r>
+        <w:rPr>
+          <w:lang w:val="fr-FR"/>
+        </w:rPr>
+        <w:t xml:space="preserve"> : l’interface, la génération automatique et un historique des </w:t>
+      </w:r>
+      <w:proofErr w:type="spellStart"/>
+      <w:r>
+        <w:rPr>
+          <w:lang w:val="fr-FR"/>
+        </w:rPr>
+        <w:t>kholles</w:t>
+      </w:r>
+      <w:proofErr w:type="spellEnd"/>
+      <w:r>
+        <w:rPr>
+          <w:lang w:val="fr-FR"/>
+        </w:rPr>
+        <w:t>.</w:t>
       </w:r>
     </w:p>
     <w:p>
@@ -1257,7 +1420,7 @@
       <w:r>
         <w:rPr>
           <w:noProof/>
-          <w:lang w:val="fr-FR" w:eastAsia="fr-FR"/>
+          <w:lang w:eastAsia="de-DE"/>
         </w:rPr>
         <mc:AlternateContent>
           <mc:Choice Requires="wpg">
@@ -1457,7 +1620,21 @@
         <w:rPr>
           <w:lang w:val="fr-FR"/>
         </w:rPr>
-        <w:t>Lors de la première utilisation du logiciel, il est conseillé de découvrir les menus dans l’ordre proposé ici : en suivant ce cheminement, il sera nettement plus simple de remplir un nouveau fichier kholloscope.</w:t>
+        <w:t xml:space="preserve">Lors de la première utilisation du logiciel, il est conseillé de découvrir les menus dans l’ordre proposé ici : en suivant ce cheminement, il sera nettement plus simple de remplir un nouveau fichier </w:t>
+      </w:r>
+      <w:proofErr w:type="spellStart"/>
+      <w:r>
+        <w:rPr>
+          <w:lang w:val="fr-FR"/>
+        </w:rPr>
+        <w:t>kholloscope</w:t>
+      </w:r>
+      <w:proofErr w:type="spellEnd"/>
+      <w:r>
+        <w:rPr>
+          <w:lang w:val="fr-FR"/>
+        </w:rPr>
+        <w:t>.</w:t>
       </w:r>
     </w:p>
     <w:p>
@@ -1501,7 +1678,7 @@
           <w:color w:val="0070C0"/>
           <w:sz w:val="28"/>
           <w:szCs w:val="28"/>
-          <w:lang w:val="fr-FR" w:eastAsia="fr-FR"/>
+          <w:lang w:eastAsia="de-DE"/>
         </w:rPr>
         <w:drawing>
           <wp:inline distT="0" distB="0" distL="0" distR="0" wp14:anchorId="3256401E" wp14:editId="31E69092">
@@ -1595,7 +1772,33 @@
         <w:rPr>
           <w:lang w:val="fr-FR"/>
         </w:rPr>
-        <w:t> : permet de créer ou de supprimer les groupes qui déterminent les emplois du temps des élèves (exemples de groupes : la classe tout entière, Anglais LV1, Option Informatique…).</w:t>
+        <w:t> : permet de créer ou de supprimer les groupes</w:t>
+      </w:r>
+      <w:r>
+        <w:rPr>
+          <w:lang w:val="fr-FR"/>
+        </w:rPr>
+        <w:t xml:space="preserve">. Les groupes servent à rassembler les élèves en fonction de leurs options puis à leur attribuer les cours spécifiques à ce groupe. Des exemples de groupes possibles : toute la classe, Anglais LV1, Option Informatique. Pour ajouter ou retirer un élève d’un groupe, voir le menu </w:t>
+      </w:r>
+      <w:r>
+        <w:rPr>
+          <w:b/>
+          <w:lang w:val="fr-FR"/>
+        </w:rPr>
+        <w:t xml:space="preserve">Planning &gt; Lien élèves-groupes. </w:t>
+      </w:r>
+      <w:r>
+        <w:rPr>
+          <w:lang w:val="fr-FR"/>
+        </w:rPr>
+        <w:t xml:space="preserve">Pour rentrer les cours correspondant à ce groupe, voir le menu </w:t>
+      </w:r>
+      <w:r>
+        <w:rPr>
+          <w:b/>
+          <w:lang w:val="fr-FR"/>
+        </w:rPr>
+        <w:t xml:space="preserve">Planning &gt; Emploi du temps. </w:t>
       </w:r>
     </w:p>
     <w:p>
@@ -1647,7 +1850,35 @@
         <w:rPr>
           <w:lang w:val="fr-FR"/>
         </w:rPr>
-        <w:t> : permet de créer ou de supprimer des enseignants ainsi que des kholleurs. Si certains kholleurs de la classe sont aussi enseignants, il faut les rentrer dans les deux catégories.</w:t>
+        <w:t xml:space="preserve"> : permet de créer ou de supprimer des enseignants ainsi que des </w:t>
+      </w:r>
+      <w:proofErr w:type="spellStart"/>
+      <w:r>
+        <w:rPr>
+          <w:lang w:val="fr-FR"/>
+        </w:rPr>
+        <w:t>kholleurs</w:t>
+      </w:r>
+      <w:proofErr w:type="spellEnd"/>
+      <w:r>
+        <w:rPr>
+          <w:lang w:val="fr-FR"/>
+        </w:rPr>
+        <w:t xml:space="preserve">. Si certains </w:t>
+      </w:r>
+      <w:proofErr w:type="spellStart"/>
+      <w:r>
+        <w:rPr>
+          <w:lang w:val="fr-FR"/>
+        </w:rPr>
+        <w:t>kholleurs</w:t>
+      </w:r>
+      <w:proofErr w:type="spellEnd"/>
+      <w:r>
+        <w:rPr>
+          <w:lang w:val="fr-FR"/>
+        </w:rPr>
+        <w:t xml:space="preserve"> de la classe sont aussi enseignants, il faut les rentrer dans les deux catégories.</w:t>
       </w:r>
     </w:p>
     <w:p>
@@ -1658,6 +1889,44 @@
           <w:lang w:val="fr-FR"/>
         </w:rPr>
       </w:pPr>
+    </w:p>
+    <w:p>
+      <w:pPr>
+        <w:ind w:left="360"/>
+        <w:jc w:val="both"/>
+        <w:rPr>
+          <w:lang w:val="fr-FR"/>
+        </w:rPr>
+      </w:pPr>
+    </w:p>
+    <w:p>
+      <w:pPr>
+        <w:ind w:left="360"/>
+        <w:jc w:val="both"/>
+        <w:rPr>
+          <w:lang w:val="fr-FR"/>
+        </w:rPr>
+      </w:pPr>
+    </w:p>
+    <w:p>
+      <w:pPr>
+        <w:ind w:left="360"/>
+        <w:jc w:val="both"/>
+        <w:rPr>
+          <w:lang w:val="fr-FR"/>
+        </w:rPr>
+      </w:pPr>
+    </w:p>
+    <w:p>
+      <w:pPr>
+        <w:ind w:left="360"/>
+        <w:jc w:val="both"/>
+        <w:rPr>
+          <w:lang w:val="fr-FR"/>
+        </w:rPr>
+      </w:pPr>
+      <w:bookmarkStart w:id="0" w:name="_GoBack"/>
+      <w:bookmarkEnd w:id="0"/>
     </w:p>
     <w:p>
       <w:pPr>
@@ -1675,6 +1944,7 @@
           <w:szCs w:val="28"/>
           <w:lang w:val="fr-FR"/>
         </w:rPr>
+        <w:lastRenderedPageBreak/>
         <w:t>Le menu Planning :</w:t>
       </w:r>
     </w:p>
@@ -1693,7 +1963,7 @@
           <w:color w:val="0070C0"/>
           <w:sz w:val="28"/>
           <w:szCs w:val="28"/>
-          <w:lang w:val="fr-FR" w:eastAsia="fr-FR"/>
+          <w:lang w:eastAsia="de-DE"/>
         </w:rPr>
         <w:drawing>
           <wp:anchor distT="0" distB="0" distL="114300" distR="114300" simplePos="0" relativeHeight="251673600" behindDoc="1" locked="0" layoutInCell="1" allowOverlap="1" wp14:anchorId="342F32A9" wp14:editId="11B73DC3">
@@ -1800,7 +2070,6 @@
           <w:b/>
           <w:lang w:val="fr-FR"/>
         </w:rPr>
-        <w:lastRenderedPageBreak/>
         <w:t>Emploi du temps</w:t>
       </w:r>
       <w:r>
@@ -1855,7 +2124,23 @@
           <w:b/>
           <w:lang w:val="fr-FR"/>
         </w:rPr>
-        <w:t>Horaires de kholles </w:t>
+        <w:t xml:space="preserve">Horaires de </w:t>
+      </w:r>
+      <w:proofErr w:type="spellStart"/>
+      <w:r>
+        <w:rPr>
+          <w:b/>
+          <w:lang w:val="fr-FR"/>
+        </w:rPr>
+        <w:t>kholles</w:t>
+      </w:r>
+      <w:proofErr w:type="spellEnd"/>
+      <w:r>
+        <w:rPr>
+          <w:b/>
+          <w:lang w:val="fr-FR"/>
+        </w:rPr>
+        <w:t> </w:t>
       </w:r>
       <w:r>
         <w:rPr>
@@ -1867,7 +2152,21 @@
         <w:rPr>
           <w:lang w:val="fr-FR"/>
         </w:rPr>
-        <w:t xml:space="preserve"> et pour chaque kholleur (créé dans le menu BDD)</w:t>
+        <w:t xml:space="preserve"> et pour chaque </w:t>
+      </w:r>
+      <w:proofErr w:type="spellStart"/>
+      <w:r>
+        <w:rPr>
+          <w:lang w:val="fr-FR"/>
+        </w:rPr>
+        <w:t>kholleur</w:t>
+      </w:r>
+      <w:proofErr w:type="spellEnd"/>
+      <w:r>
+        <w:rPr>
+          <w:lang w:val="fr-FR"/>
+        </w:rPr>
+        <w:t xml:space="preserve"> (créé dans le menu BDD)</w:t>
       </w:r>
       <w:r>
         <w:rPr>
@@ -1885,13 +2184,35 @@
         <w:rPr>
           <w:lang w:val="fr-FR"/>
         </w:rPr>
-        <w:t xml:space="preserve"> de supprimer des horaires de kholles</w:t>
-      </w:r>
-      <w:r>
-        <w:rPr>
-          <w:lang w:val="fr-FR"/>
-        </w:rPr>
-        <w:t>. Noter la fonctionnalité « Copier » et « Tout copier » pour recopier les horaires de kholles de semaines précédentes ou futures…</w:t>
+        <w:t xml:space="preserve"> de supprimer des horaires de </w:t>
+      </w:r>
+      <w:proofErr w:type="spellStart"/>
+      <w:r>
+        <w:rPr>
+          <w:lang w:val="fr-FR"/>
+        </w:rPr>
+        <w:t>kholles</w:t>
+      </w:r>
+      <w:proofErr w:type="spellEnd"/>
+      <w:r>
+        <w:rPr>
+          <w:lang w:val="fr-FR"/>
+        </w:rPr>
+        <w:t xml:space="preserve">. Noter la fonctionnalité « Copier » et « Tout copier » pour recopier les horaires de </w:t>
+      </w:r>
+      <w:proofErr w:type="spellStart"/>
+      <w:r>
+        <w:rPr>
+          <w:lang w:val="fr-FR"/>
+        </w:rPr>
+        <w:t>kholles</w:t>
+      </w:r>
+      <w:proofErr w:type="spellEnd"/>
+      <w:r>
+        <w:rPr>
+          <w:lang w:val="fr-FR"/>
+        </w:rPr>
+        <w:t xml:space="preserve"> de semaines précédentes ou futures…</w:t>
       </w:r>
     </w:p>
     <w:p>
@@ -1946,7 +2267,27 @@
           <w:szCs w:val="28"/>
           <w:lang w:val="fr-FR"/>
         </w:rPr>
-        <w:t>Le menu Kholles :</w:t>
+        <w:t xml:space="preserve">Le menu </w:t>
+      </w:r>
+      <w:proofErr w:type="spellStart"/>
+      <w:r>
+        <w:rPr>
+          <w:color w:val="0070C0"/>
+          <w:sz w:val="28"/>
+          <w:szCs w:val="28"/>
+          <w:lang w:val="fr-FR"/>
+        </w:rPr>
+        <w:t>Kholles</w:t>
+      </w:r>
+      <w:proofErr w:type="spellEnd"/>
+      <w:r>
+        <w:rPr>
+          <w:color w:val="0070C0"/>
+          <w:sz w:val="28"/>
+          <w:szCs w:val="28"/>
+          <w:lang w:val="fr-FR"/>
+        </w:rPr>
+        <w:t> :</w:t>
       </w:r>
     </w:p>
     <w:p>
@@ -1965,7 +2306,7 @@
           <w:color w:val="0070C0"/>
           <w:sz w:val="28"/>
           <w:szCs w:val="28"/>
-          <w:lang w:val="fr-FR" w:eastAsia="fr-FR"/>
+          <w:lang w:eastAsia="de-DE"/>
         </w:rPr>
         <w:drawing>
           <wp:inline distT="0" distB="0" distL="0" distR="0">
@@ -2034,7 +2375,21 @@
         <w:rPr>
           <w:lang w:val="fr-FR"/>
         </w:rPr>
-        <w:t> : permet de gérer l’organisation des kholles à partir des données rentrées préalablement (pour plus d’information, voir l’aide dédiée)</w:t>
+        <w:t xml:space="preserve"> : permet de gérer l’organisation des </w:t>
+      </w:r>
+      <w:proofErr w:type="spellStart"/>
+      <w:r>
+        <w:rPr>
+          <w:lang w:val="fr-FR"/>
+        </w:rPr>
+        <w:t>kholles</w:t>
+      </w:r>
+      <w:proofErr w:type="spellEnd"/>
+      <w:r>
+        <w:rPr>
+          <w:lang w:val="fr-FR"/>
+        </w:rPr>
+        <w:t xml:space="preserve"> à partir des données rentrées préalablement (pour plus d’information, voir l’aide dédiée)</w:t>
       </w:r>
     </w:p>
     <w:p>
@@ -2061,13 +2416,41 @@
         <w:rPr>
           <w:lang w:val="fr-FR"/>
         </w:rPr>
-        <w:t>: permet de générer automatiquement des kholles pour la semaine sélectionnée, dans les matières sélectionnées et pour les élèves sélectionnés. Veuille</w:t>
-      </w:r>
-      <w:r>
-        <w:rPr>
-          <w:lang w:val="fr-FR"/>
-        </w:rPr>
-        <w:t>z suivre les instructions de cet assistant pour générer des kholles.</w:t>
+        <w:t xml:space="preserve">: permet de générer automatiquement des </w:t>
+      </w:r>
+      <w:proofErr w:type="spellStart"/>
+      <w:r>
+        <w:rPr>
+          <w:lang w:val="fr-FR"/>
+        </w:rPr>
+        <w:t>kholles</w:t>
+      </w:r>
+      <w:proofErr w:type="spellEnd"/>
+      <w:r>
+        <w:rPr>
+          <w:lang w:val="fr-FR"/>
+        </w:rPr>
+        <w:t xml:space="preserve"> pour la semaine sélectionnée, dans les matières sélectionnées et pour les élèves sélectionnés. Veuille</w:t>
+      </w:r>
+      <w:r>
+        <w:rPr>
+          <w:lang w:val="fr-FR"/>
+        </w:rPr>
+        <w:t xml:space="preserve">z suivre les instructions de cet assistant pour générer des </w:t>
+      </w:r>
+      <w:proofErr w:type="spellStart"/>
+      <w:r>
+        <w:rPr>
+          <w:lang w:val="fr-FR"/>
+        </w:rPr>
+        <w:t>kholles</w:t>
+      </w:r>
+      <w:proofErr w:type="spellEnd"/>
+      <w:r>
+        <w:rPr>
+          <w:lang w:val="fr-FR"/>
+        </w:rPr>
+        <w:t>.</w:t>
       </w:r>
     </w:p>
     <w:p>
@@ -2094,10 +2477,50 @@
         <w:rPr>
           <w:lang w:val="fr-FR"/>
         </w:rPr>
-        <w:t>: permet d’accéder à un historique de toutes les kholles dans ce fichier kholloscope, organisés par élève ou par kholleur.</w:t>
-      </w:r>
-      <w:bookmarkStart w:id="0" w:name="_GoBack"/>
-      <w:bookmarkEnd w:id="0"/>
+        <w:t xml:space="preserve">: permet d’accéder à un historique de toutes les </w:t>
+      </w:r>
+      <w:proofErr w:type="spellStart"/>
+      <w:r>
+        <w:rPr>
+          <w:lang w:val="fr-FR"/>
+        </w:rPr>
+        <w:t>kholles</w:t>
+      </w:r>
+      <w:proofErr w:type="spellEnd"/>
+      <w:r>
+        <w:rPr>
+          <w:lang w:val="fr-FR"/>
+        </w:rPr>
+        <w:t xml:space="preserve"> dans ce fichier </w:t>
+      </w:r>
+      <w:proofErr w:type="spellStart"/>
+      <w:r>
+        <w:rPr>
+          <w:lang w:val="fr-FR"/>
+        </w:rPr>
+        <w:t>kholloscope</w:t>
+      </w:r>
+      <w:proofErr w:type="spellEnd"/>
+      <w:r>
+        <w:rPr>
+          <w:lang w:val="fr-FR"/>
+        </w:rPr>
+        <w:t xml:space="preserve">, organisés par élève ou par </w:t>
+      </w:r>
+      <w:proofErr w:type="spellStart"/>
+      <w:r>
+        <w:rPr>
+          <w:lang w:val="fr-FR"/>
+        </w:rPr>
+        <w:t>kholleur</w:t>
+      </w:r>
+      <w:proofErr w:type="spellEnd"/>
+      <w:r>
+        <w:rPr>
+          <w:lang w:val="fr-FR"/>
+        </w:rPr>
+        <w:t>.</w:t>
+      </w:r>
     </w:p>
     <w:sectPr>
       <w:pgSz w:w="11906" w:h="16838"/>
@@ -2111,7 +2534,7 @@
 
 <file path=word/numbering.xml><?xml version="1.0" encoding="utf-8"?>
 <w:numbering xmlns:wpc="http://schemas.microsoft.com/office/word/2010/wordprocessingCanvas" xmlns:mc="http://schemas.openxmlformats.org/markup-compatibility/2006" xmlns:o="urn:schemas-microsoft-com:office:office" xmlns:r="http://schemas.openxmlformats.org/officeDocument/2006/relationships" xmlns:m="http://schemas.openxmlformats.org/officeDocument/2006/math" xmlns:v="urn:schemas-microsoft-com:vml" xmlns:wp14="http://schemas.microsoft.com/office/word/2010/wordprocessingDrawing" xmlns:wp="http://schemas.openxmlformats.org/drawingml/2006/wordprocessingDrawing" xmlns:w10="urn:schemas-microsoft-com:office:word" xmlns:w="http://schemas.openxmlformats.org/wordprocessingml/2006/main" xmlns:w14="http://schemas.microsoft.com/office/word/2010/wordml" xmlns:w15="http://schemas.microsoft.com/office/word/2012/wordml" xmlns:wpg="http://schemas.microsoft.com/office/word/2010/wordprocessingGroup" xmlns:wpi="http://schemas.microsoft.com/office/word/2010/wordprocessingInk" xmlns:wne="http://schemas.microsoft.com/office/word/2006/wordml" xmlns:wps="http://schemas.microsoft.com/office/word/2010/wordprocessingShape" mc:Ignorable="w14 w15 wp14">
-  <w:abstractNum w:abstractNumId="0">
+  <w:abstractNum w:abstractNumId="0" w15:restartNumberingAfterBreak="0">
     <w:nsid w:val="0CBA727C"/>
     <w:multiLevelType w:val="hybridMultilevel"/>
     <w:tmpl w:val="1C7AD5F6"/>
@@ -2200,7 +2623,7 @@
       </w:pPr>
     </w:lvl>
   </w:abstractNum>
-  <w:abstractNum w:abstractNumId="1">
+  <w:abstractNum w:abstractNumId="1" w15:restartNumberingAfterBreak="0">
     <w:nsid w:val="1BC877F0"/>
     <w:multiLevelType w:val="hybridMultilevel"/>
     <w:tmpl w:val="1CB236F6"/>
@@ -2313,7 +2736,7 @@
       </w:rPr>
     </w:lvl>
   </w:abstractNum>
-  <w:abstractNum w:abstractNumId="2">
+  <w:abstractNum w:abstractNumId="2" w15:restartNumberingAfterBreak="0">
     <w:nsid w:val="1CF87BFF"/>
     <w:multiLevelType w:val="hybridMultilevel"/>
     <w:tmpl w:val="7F36D7AC"/>
@@ -2426,7 +2849,7 @@
       </w:rPr>
     </w:lvl>
   </w:abstractNum>
-  <w:abstractNum w:abstractNumId="3">
+  <w:abstractNum w:abstractNumId="3" w15:restartNumberingAfterBreak="0">
     <w:nsid w:val="3774179A"/>
     <w:multiLevelType w:val="hybridMultilevel"/>
     <w:tmpl w:val="5CD8302E"/>
@@ -2539,7 +2962,7 @@
       </w:rPr>
     </w:lvl>
   </w:abstractNum>
-  <w:abstractNum w:abstractNumId="4">
+  <w:abstractNum w:abstractNumId="4" w15:restartNumberingAfterBreak="0">
     <w:nsid w:val="400132FD"/>
     <w:multiLevelType w:val="hybridMultilevel"/>
     <w:tmpl w:val="8E3C1070"/>
@@ -2652,7 +3075,7 @@
       </w:rPr>
     </w:lvl>
   </w:abstractNum>
-  <w:abstractNum w:abstractNumId="5">
+  <w:abstractNum w:abstractNumId="5" w15:restartNumberingAfterBreak="0">
     <w:nsid w:val="7D1D22F8"/>
     <w:multiLevelType w:val="hybridMultilevel"/>
     <w:tmpl w:val="882EC366"/>

</xml_diff>